<commit_message>
add second task: description of principles
</commit_message>
<xml_diff>
--- a/catClass.docx
+++ b/catClass.docx
@@ -5,11 +5,32 @@
     <w:p>
       <w:pPr>
         <w:pStyle w:val="Normal"/>
-        <w:rPr/>
-      </w:pPr>
-      <w:r>
-        <w:rPr/>
-        <w:t>Супер-класс кошка:</w:t>
+        <w:rPr>
+          <w:b/>
+          <w:b/>
+          <w:bCs/>
+        </w:rPr>
+      </w:pPr>
+      <w:r>
+        <w:rPr>
+          <w:b/>
+          <w:bCs/>
+        </w:rPr>
+        <w:t>Задание 1:</w:t>
+      </w:r>
+    </w:p>
+    <w:p>
+      <w:pPr>
+        <w:pStyle w:val="Normal"/>
+        <w:rPr/>
+      </w:pPr>
+      <w:r>
+        <w:rPr/>
+        <w:t>К</w:t>
+      </w:r>
+      <w:r>
+        <w:rPr/>
+        <w:t>ласс кошка:</w:t>
       </w:r>
     </w:p>
     <w:p>
@@ -142,6 +163,57 @@
       <w:pPr>
         <w:pStyle w:val="Normal"/>
         <w:numPr>
+          <w:ilvl w:val="1"/>
+          <w:numId w:val="2"/>
+        </w:numPr>
+        <w:rPr/>
+      </w:pPr>
+      <w:r>
+        <w:rPr>
+          <w:b w:val="false"/>
+          <w:bCs w:val="false"/>
+        </w:rPr>
+        <w:t>дикость</w:t>
+      </w:r>
+    </w:p>
+    <w:p>
+      <w:pPr>
+        <w:pStyle w:val="Normal"/>
+        <w:numPr>
+          <w:ilvl w:val="1"/>
+          <w:numId w:val="2"/>
+        </w:numPr>
+        <w:rPr/>
+      </w:pPr>
+      <w:r>
+        <w:rPr>
+          <w:b w:val="false"/>
+          <w:bCs w:val="false"/>
+        </w:rPr>
+        <w:t>размер</w:t>
+      </w:r>
+    </w:p>
+    <w:p>
+      <w:pPr>
+        <w:pStyle w:val="Normal"/>
+        <w:numPr>
+          <w:ilvl w:val="1"/>
+          <w:numId w:val="2"/>
+        </w:numPr>
+        <w:rPr/>
+      </w:pPr>
+      <w:r>
+        <w:rPr>
+          <w:b w:val="false"/>
+          <w:bCs w:val="false"/>
+        </w:rPr>
+        <w:t>слабости (какие нравятся внешние воздействия: почесывание за ухом, вкусняшки, любимые места)</w:t>
+      </w:r>
+    </w:p>
+    <w:p>
+      <w:pPr>
+        <w:pStyle w:val="Normal"/>
+        <w:numPr>
           <w:ilvl w:val="0"/>
           <w:numId w:val="3"/>
         </w:numPr>
@@ -284,17 +356,187 @@
       <w:pPr>
         <w:pStyle w:val="Normal"/>
         <w:rPr>
-          <w:b w:val="false"/>
-          <w:b w:val="false"/>
-          <w:bCs w:val="false"/>
-        </w:rPr>
-      </w:pPr>
-      <w:r>
-        <w:rPr>
-          <w:b w:val="false"/>
-          <w:bCs w:val="false"/>
-        </w:rPr>
-        <w:tab/>
+          <w:b/>
+          <w:b/>
+          <w:bCs/>
+        </w:rPr>
+      </w:pPr>
+      <w:r>
+        <w:rPr>
+          <w:b/>
+          <w:bCs/>
+        </w:rPr>
+        <w:t>Задание 2:</w:t>
+      </w:r>
+    </w:p>
+    <w:p>
+      <w:pPr>
+        <w:pStyle w:val="Normal"/>
+        <w:rPr>
+          <w:b w:val="false"/>
+          <w:b w:val="false"/>
+          <w:bCs w:val="false"/>
+        </w:rPr>
+      </w:pPr>
+      <w:r>
+        <w:rPr>
+          <w:b w:val="false"/>
+          <w:bCs w:val="false"/>
+          <w:i/>
+          <w:iCs/>
+        </w:rPr>
+        <w:t>Н</w:t>
+      </w:r>
+      <w:r>
+        <w:rPr>
+          <w:b w:val="false"/>
+          <w:bCs w:val="false"/>
+          <w:i/>
+          <w:iCs/>
+        </w:rPr>
+        <w:t xml:space="preserve">аследование: </w:t>
+      </w:r>
+      <w:r>
+        <w:rPr>
+          <w:b w:val="false"/>
+          <w:bCs w:val="false"/>
+        </w:rPr>
+        <w:t>Домашние кошки унаследовали от диких все прочие атрибуты и методы, но добавили метод «мурчать»</w:t>
+      </w:r>
+    </w:p>
+    <w:p>
+      <w:pPr>
+        <w:pStyle w:val="Normal"/>
+        <w:rPr>
+          <w:b w:val="false"/>
+          <w:b w:val="false"/>
+          <w:bCs w:val="false"/>
+        </w:rPr>
+      </w:pPr>
+      <w:r>
+        <w:rPr>
+          <w:b w:val="false"/>
+          <w:bCs w:val="false"/>
+        </w:rPr>
+      </w:r>
+    </w:p>
+    <w:p>
+      <w:pPr>
+        <w:pStyle w:val="Normal"/>
+        <w:rPr>
+          <w:b w:val="false"/>
+          <w:b w:val="false"/>
+          <w:bCs w:val="false"/>
+        </w:rPr>
+      </w:pPr>
+      <w:r>
+        <w:rPr>
+          <w:b w:val="false"/>
+          <w:bCs w:val="false"/>
+          <w:i/>
+          <w:iCs/>
+        </w:rPr>
+        <w:t>И</w:t>
+      </w:r>
+      <w:r>
+        <w:rPr>
+          <w:b w:val="false"/>
+          <w:bCs w:val="false"/>
+          <w:i/>
+          <w:iCs/>
+        </w:rPr>
+        <w:t>нкапсуляция:</w:t>
+      </w:r>
+      <w:r>
+        <w:rPr>
+          <w:b w:val="false"/>
+          <w:bCs w:val="false"/>
+        </w:rPr>
+        <w:t xml:space="preserve"> в качестве примера хозяева кошек обычно скрывают слабости своих питомцев, от остальных.</w:t>
+      </w:r>
+    </w:p>
+    <w:p>
+      <w:pPr>
+        <w:pStyle w:val="Normal"/>
+        <w:rPr>
+          <w:b w:val="false"/>
+          <w:b w:val="false"/>
+          <w:bCs w:val="false"/>
+        </w:rPr>
+      </w:pPr>
+      <w:r>
+        <w:rPr>
+          <w:b w:val="false"/>
+          <w:bCs w:val="false"/>
+        </w:rPr>
+      </w:r>
+    </w:p>
+    <w:p>
+      <w:pPr>
+        <w:pStyle w:val="Normal"/>
+        <w:rPr>
+          <w:b w:val="false"/>
+          <w:b w:val="false"/>
+          <w:bCs w:val="false"/>
+        </w:rPr>
+      </w:pPr>
+      <w:r>
+        <w:rPr>
+          <w:b w:val="false"/>
+          <w:bCs w:val="false"/>
+          <w:i/>
+          <w:iCs/>
+        </w:rPr>
+        <w:t>Полиморфизм</w:t>
+      </w:r>
+      <w:r>
+        <w:rPr>
+          <w:b w:val="false"/>
+          <w:bCs w:val="false"/>
+        </w:rPr>
+        <w:t>: здесь можно оттолкнуться, что у кошек много пород, начиная от диких и больших, до маленьких декоративных, изначально они все кошки, но у каждой породы будут свои атрибуты и методы, по которым можно опознать породу, а в качестве объектов уже будут выступать представители каждой породы «Маруси», «Васьки» и «Барсики»</w:t>
+      </w:r>
+    </w:p>
+    <w:p>
+      <w:pPr>
+        <w:pStyle w:val="Normal"/>
+        <w:rPr>
+          <w:b w:val="false"/>
+          <w:b w:val="false"/>
+          <w:bCs w:val="false"/>
+        </w:rPr>
+      </w:pPr>
+      <w:r>
+        <w:rPr>
+          <w:b w:val="false"/>
+          <w:bCs w:val="false"/>
+        </w:rPr>
+      </w:r>
+    </w:p>
+    <w:p>
+      <w:pPr>
+        <w:pStyle w:val="Normal"/>
+        <w:rPr>
+          <w:b w:val="false"/>
+          <w:b w:val="false"/>
+          <w:bCs w:val="false"/>
+        </w:rPr>
+      </w:pPr>
+      <w:r>
+        <w:rPr>
+          <w:b w:val="false"/>
+          <w:bCs w:val="false"/>
+          <w:i/>
+          <w:iCs/>
+        </w:rPr>
+        <w:t>Абстракция</w:t>
+      </w:r>
+      <w:r>
+        <w:rPr>
+          <w:b w:val="false"/>
+          <w:bCs w:val="false"/>
+        </w:rPr>
+        <w:t>: в данном классе перечислены основные (важные) для меня методы и атрибуты, но их на порядки больше, но в нашей задаче перечисление абсолютно всех их не требуется. Мы абстрагировались от несущественных и выделили наиболее важные.</w:t>
       </w:r>
     </w:p>
     <w:sectPr>
@@ -304,6 +546,7 @@
       <w:pgNumType w:fmt="decimal"/>
       <w:formProt w:val="false"/>
       <w:textDirection w:val="lrTb"/>
+      <w:docGrid w:type="default" w:linePitch="100" w:charSpace="0"/>
     </w:sectPr>
   </w:body>
 </w:document>
@@ -469,7 +712,6 @@
         </w:tabs>
         <w:ind w:left="720" w:hanging="360"/>
       </w:pPr>
-      <w:rPr/>
     </w:lvl>
     <w:lvl w:ilvl="1">
       <w:start w:val="1"/>
@@ -482,7 +724,6 @@
         </w:tabs>
         <w:ind w:left="1080" w:hanging="360"/>
       </w:pPr>
-      <w:rPr/>
     </w:lvl>
     <w:lvl w:ilvl="2">
       <w:start w:val="1"/>
@@ -495,7 +736,6 @@
         </w:tabs>
         <w:ind w:left="1440" w:hanging="360"/>
       </w:pPr>
-      <w:rPr/>
     </w:lvl>
     <w:lvl w:ilvl="3">
       <w:start w:val="1"/>
@@ -508,7 +748,6 @@
         </w:tabs>
         <w:ind w:left="1800" w:hanging="360"/>
       </w:pPr>
-      <w:rPr/>
     </w:lvl>
     <w:lvl w:ilvl="4">
       <w:start w:val="1"/>
@@ -521,7 +760,6 @@
         </w:tabs>
         <w:ind w:left="2160" w:hanging="360"/>
       </w:pPr>
-      <w:rPr/>
     </w:lvl>
     <w:lvl w:ilvl="5">
       <w:start w:val="1"/>
@@ -534,7 +772,6 @@
         </w:tabs>
         <w:ind w:left="2520" w:hanging="360"/>
       </w:pPr>
-      <w:rPr/>
     </w:lvl>
     <w:lvl w:ilvl="6">
       <w:start w:val="1"/>
@@ -547,7 +784,6 @@
         </w:tabs>
         <w:ind w:left="2880" w:hanging="360"/>
       </w:pPr>
-      <w:rPr/>
     </w:lvl>
     <w:lvl w:ilvl="7">
       <w:start w:val="1"/>
@@ -560,7 +796,6 @@
         </w:tabs>
         <w:ind w:left="3240" w:hanging="360"/>
       </w:pPr>
-      <w:rPr/>
     </w:lvl>
     <w:lvl w:ilvl="8">
       <w:start w:val="1"/>
@@ -573,7 +808,6 @@
         </w:tabs>
         <w:ind w:left="3600" w:hanging="360"/>
       </w:pPr>
-      <w:rPr/>
     </w:lvl>
   </w:abstractNum>
   <w:abstractNum w:abstractNumId="3">
@@ -734,7 +968,6 @@
         </w:tabs>
         <w:ind w:left="720" w:hanging="360"/>
       </w:pPr>
-      <w:rPr/>
     </w:lvl>
     <w:lvl w:ilvl="1">
       <w:start w:val="1"/>
@@ -747,7 +980,6 @@
         </w:tabs>
         <w:ind w:left="1080" w:hanging="360"/>
       </w:pPr>
-      <w:rPr/>
     </w:lvl>
     <w:lvl w:ilvl="2">
       <w:start w:val="1"/>
@@ -760,7 +992,6 @@
         </w:tabs>
         <w:ind w:left="1440" w:hanging="360"/>
       </w:pPr>
-      <w:rPr/>
     </w:lvl>
     <w:lvl w:ilvl="3">
       <w:start w:val="1"/>
@@ -773,7 +1004,6 @@
         </w:tabs>
         <w:ind w:left="1800" w:hanging="360"/>
       </w:pPr>
-      <w:rPr/>
     </w:lvl>
     <w:lvl w:ilvl="4">
       <w:start w:val="1"/>
@@ -786,7 +1016,6 @@
         </w:tabs>
         <w:ind w:left="2160" w:hanging="360"/>
       </w:pPr>
-      <w:rPr/>
     </w:lvl>
     <w:lvl w:ilvl="5">
       <w:start w:val="1"/>
@@ -799,7 +1028,6 @@
         </w:tabs>
         <w:ind w:left="2520" w:hanging="360"/>
       </w:pPr>
-      <w:rPr/>
     </w:lvl>
     <w:lvl w:ilvl="6">
       <w:start w:val="1"/>
@@ -812,7 +1040,6 @@
         </w:tabs>
         <w:ind w:left="2880" w:hanging="360"/>
       </w:pPr>
-      <w:rPr/>
     </w:lvl>
     <w:lvl w:ilvl="7">
       <w:start w:val="1"/>
@@ -825,7 +1052,6 @@
         </w:tabs>
         <w:ind w:left="3240" w:hanging="360"/>
       </w:pPr>
-      <w:rPr/>
     </w:lvl>
     <w:lvl w:ilvl="8">
       <w:start w:val="1"/>
@@ -838,7 +1064,6 @@
         </w:tabs>
         <w:ind w:left="3600" w:hanging="360"/>
       </w:pPr>
-      <w:rPr/>
     </w:lvl>
   </w:abstractNum>
   <w:abstractNum w:abstractNumId="5">
@@ -958,15 +1183,12 @@
       <w:rPr>
         <w:rFonts w:ascii="Liberation Serif" w:hAnsi="Liberation Serif" w:eastAsia="Noto Sans CJK SC" w:cs="Lohit Devanagari"/>
         <w:kern w:val="2"/>
-        <w:sz w:val="24"/>
         <w:szCs w:val="24"/>
         <w:lang w:val="ru-RU" w:eastAsia="zh-CN" w:bidi="hi-IN"/>
       </w:rPr>
     </w:rPrDefault>
     <w:pPrDefault>
-      <w:pPr>
-        <w:widowControl/>
-      </w:pPr>
+      <w:pPr/>
     </w:pPrDefault>
   </w:docDefaults>
   <w:style w:type="paragraph" w:styleId="Normal">
@@ -974,6 +1196,8 @@
     <w:qFormat/>
     <w:pPr>
       <w:widowControl/>
+      <w:bidi w:val="0"/>
+      <w:jc w:val="left"/>
     </w:pPr>
     <w:rPr>
       <w:rFonts w:ascii="Liberation Serif" w:hAnsi="Liberation Serif" w:eastAsia="Noto Sans CJK SC" w:cs="Lohit Devanagari"/>
@@ -994,6 +1218,132 @@
     <w:qFormat/>
     <w:rPr>
       <w:rFonts w:ascii="OpenSymbol" w:hAnsi="OpenSymbol" w:eastAsia="OpenSymbol" w:cs="OpenSymbol"/>
+    </w:rPr>
+  </w:style>
+  <w:style w:type="character" w:styleId="ListLabel1">
+    <w:name w:val="ListLabel 1"/>
+    <w:qFormat/>
+    <w:rPr>
+      <w:rFonts w:cs="OpenSymbol"/>
+    </w:rPr>
+  </w:style>
+  <w:style w:type="character" w:styleId="ListLabel2">
+    <w:name w:val="ListLabel 2"/>
+    <w:qFormat/>
+    <w:rPr>
+      <w:rFonts w:cs="OpenSymbol"/>
+    </w:rPr>
+  </w:style>
+  <w:style w:type="character" w:styleId="ListLabel3">
+    <w:name w:val="ListLabel 3"/>
+    <w:qFormat/>
+    <w:rPr>
+      <w:rFonts w:cs="OpenSymbol"/>
+    </w:rPr>
+  </w:style>
+  <w:style w:type="character" w:styleId="ListLabel4">
+    <w:name w:val="ListLabel 4"/>
+    <w:qFormat/>
+    <w:rPr>
+      <w:rFonts w:cs="OpenSymbol"/>
+    </w:rPr>
+  </w:style>
+  <w:style w:type="character" w:styleId="ListLabel5">
+    <w:name w:val="ListLabel 5"/>
+    <w:qFormat/>
+    <w:rPr>
+      <w:rFonts w:cs="OpenSymbol"/>
+    </w:rPr>
+  </w:style>
+  <w:style w:type="character" w:styleId="ListLabel6">
+    <w:name w:val="ListLabel 6"/>
+    <w:qFormat/>
+    <w:rPr>
+      <w:rFonts w:cs="OpenSymbol"/>
+    </w:rPr>
+  </w:style>
+  <w:style w:type="character" w:styleId="ListLabel7">
+    <w:name w:val="ListLabel 7"/>
+    <w:qFormat/>
+    <w:rPr>
+      <w:rFonts w:cs="OpenSymbol"/>
+    </w:rPr>
+  </w:style>
+  <w:style w:type="character" w:styleId="ListLabel8">
+    <w:name w:val="ListLabel 8"/>
+    <w:qFormat/>
+    <w:rPr>
+      <w:rFonts w:cs="OpenSymbol"/>
+    </w:rPr>
+  </w:style>
+  <w:style w:type="character" w:styleId="ListLabel9">
+    <w:name w:val="ListLabel 9"/>
+    <w:qFormat/>
+    <w:rPr>
+      <w:rFonts w:cs="OpenSymbol"/>
+    </w:rPr>
+  </w:style>
+  <w:style w:type="character" w:styleId="ListLabel10">
+    <w:name w:val="ListLabel 10"/>
+    <w:qFormat/>
+    <w:rPr>
+      <w:rFonts w:cs="OpenSymbol"/>
+    </w:rPr>
+  </w:style>
+  <w:style w:type="character" w:styleId="ListLabel11">
+    <w:name w:val="ListLabel 11"/>
+    <w:qFormat/>
+    <w:rPr>
+      <w:rFonts w:cs="OpenSymbol"/>
+    </w:rPr>
+  </w:style>
+  <w:style w:type="character" w:styleId="ListLabel12">
+    <w:name w:val="ListLabel 12"/>
+    <w:qFormat/>
+    <w:rPr>
+      <w:rFonts w:cs="OpenSymbol"/>
+    </w:rPr>
+  </w:style>
+  <w:style w:type="character" w:styleId="ListLabel13">
+    <w:name w:val="ListLabel 13"/>
+    <w:qFormat/>
+    <w:rPr>
+      <w:rFonts w:cs="OpenSymbol"/>
+    </w:rPr>
+  </w:style>
+  <w:style w:type="character" w:styleId="ListLabel14">
+    <w:name w:val="ListLabel 14"/>
+    <w:qFormat/>
+    <w:rPr>
+      <w:rFonts w:cs="OpenSymbol"/>
+    </w:rPr>
+  </w:style>
+  <w:style w:type="character" w:styleId="ListLabel15">
+    <w:name w:val="ListLabel 15"/>
+    <w:qFormat/>
+    <w:rPr>
+      <w:rFonts w:cs="OpenSymbol"/>
+    </w:rPr>
+  </w:style>
+  <w:style w:type="character" w:styleId="ListLabel16">
+    <w:name w:val="ListLabel 16"/>
+    <w:qFormat/>
+    <w:rPr>
+      <w:rFonts w:cs="OpenSymbol"/>
+    </w:rPr>
+  </w:style>
+  <w:style w:type="character" w:styleId="ListLabel17">
+    <w:name w:val="ListLabel 17"/>
+    <w:qFormat/>
+    <w:rPr>
+      <w:rFonts w:cs="OpenSymbol"/>
+    </w:rPr>
+  </w:style>
+  <w:style w:type="character" w:styleId="ListLabel18">
+    <w:name w:val="ListLabel 18"/>
+    <w:qFormat/>
+    <w:rPr>
+      <w:rFonts w:cs="OpenSymbol"/>
     </w:rPr>
   </w:style>
   <w:style w:type="paragraph" w:styleId="Style16">

</xml_diff>